<commit_message>
01/27/2022 PowerShell Basics pt02
</commit_message>
<xml_diff>
--- a/wk02/a2-MorePS-Exercise.docx
+++ b/wk02/a2-MorePS-Exercise.docx
@@ -129,6 +129,27 @@
           <w:sz w:val="24"/>
           <w:szCs w:val="24"/>
         </w:rPr>
+        <w:t xml:space="preserve">  </w:t>
+      </w:r>
+      <w:r>
+        <w:rPr>
+          <w:rFonts w:cs="Times New Roman" w:ascii="Times New Roman" w:hAnsi="Times New Roman"/>
+          <w:color w:val="FF0000"/>
+          <w:sz w:val="24"/>
+          <w:szCs w:val="24"/>
+        </w:rPr>
+        <w:t>get-command -</w:t>
+      </w:r>
+      <w:r>
+        <w:rPr>
+          <w:rFonts w:cs="Times New Roman" w:ascii="Times New Roman" w:hAnsi="Times New Roman"/>
+          <w:strike w:val="false"/>
+          <w:dstrike w:val="false"/>
+          <w:color w:val="FF0000"/>
+          <w:sz w:val="24"/>
+          <w:szCs w:val="24"/>
+        </w:rPr>
+        <w:t>module microsoft.powershell.core</w:t>
       </w:r>
     </w:p>
     <w:p>
@@ -170,7 +191,7 @@
           <w:sz w:val="24"/>
           <w:szCs w:val="24"/>
         </w:rPr>
-        <w:t xml:space="preserve">1a:  get-command </w:t>
+        <w:t xml:space="preserve">1a: </w:t>
       </w:r>
       <w:r>
         <w:rPr>
@@ -181,7 +202,7 @@
           <w:sz w:val="24"/>
           <w:szCs w:val="24"/>
         </w:rPr>
-        <w:t xml:space="preserve">module microsoft.powershell.core; </w:t>
+        <w:t xml:space="preserve"> get-command, get-help, </w:t>
       </w:r>
       <w:r>
         <w:rPr>
@@ -192,7 +213,7 @@
           <w:sz w:val="24"/>
           <w:szCs w:val="24"/>
         </w:rPr>
-        <w:t>get-command, get-help,</w:t>
+        <w:t>get-history</w:t>
       </w:r>
     </w:p>
     <w:p>
@@ -299,16 +320,7 @@
           <w:sz w:val="24"/>
           <w:szCs w:val="24"/>
         </w:rPr>
-        <w:t xml:space="preserve">2a:  </w:t>
-      </w:r>
-      <w:r>
-        <w:rPr>
-          <w:rFonts w:cs="Times New Roman" w:ascii="Times New Roman" w:hAnsi="Times New Roman"/>
-          <w:color w:val="FF0000"/>
-          <w:sz w:val="24"/>
-          <w:szCs w:val="24"/>
-        </w:rPr>
-        <w:t>common, data, lifecycle, diagnostic, communications, security, other</w:t>
+        <w:t>2a:  common, data, lifecycle, diagnostic, communications, security, other</w:t>
       </w:r>
     </w:p>
     <w:p>
@@ -436,18 +448,7 @@
           <w:sz w:val="24"/>
           <w:szCs w:val="24"/>
         </w:rPr>
-        <w:t xml:space="preserve"> -</w:t>
-      </w:r>
-      <w:r>
-        <w:rPr>
-          <w:rFonts w:cs="Times New Roman" w:ascii="Times New Roman" w:hAnsi="Times New Roman"/>
-          <w:strike w:val="false"/>
-          <w:dstrike w:val="false"/>
-          <w:color w:val="FF0000"/>
-          <w:sz w:val="24"/>
-          <w:szCs w:val="24"/>
-        </w:rPr>
-        <w:t>Input-Object – specifies objects to send through the pipeline</w:t>
+        <w:t xml:space="preserve"> -Input-Object – specifies objects to send through the pipeline</w:t>
       </w:r>
     </w:p>
     <w:p>
@@ -486,16 +487,7 @@
           <w:sz w:val="24"/>
           <w:szCs w:val="24"/>
         </w:rPr>
-        <w:t xml:space="preserve">3b:   </w:t>
-      </w:r>
-      <w:r>
-        <w:rPr>
-          <w:rFonts w:cs="Times New Roman" w:ascii="Times New Roman" w:hAnsi="Times New Roman"/>
-          <w:color w:val="FF0000"/>
-          <w:sz w:val="24"/>
-          <w:szCs w:val="24"/>
-        </w:rPr>
-        <w:t>PSObject</w:t>
+        <w:t>3b:   PSObject</w:t>
       </w:r>
     </w:p>
     <w:p>
@@ -534,16 +526,27 @@
           <w:sz w:val="24"/>
           <w:szCs w:val="24"/>
         </w:rPr>
-        <w:t xml:space="preserve">****3c:   </w:t>
-      </w:r>
-      <w:r>
-        <w:rPr>
-          <w:rFonts w:cs="Times New Roman" w:ascii="Times New Roman" w:hAnsi="Times New Roman"/>
-          <w:color w:val="FF0000"/>
-          <w:sz w:val="24"/>
-          <w:szCs w:val="24"/>
-        </w:rPr>
-        <w:t xml:space="preserve">Named; </w:t>
+        <w:t xml:space="preserve">3c:   Named;  </w:t>
+      </w:r>
+      <w:r>
+        <w:rPr>
+          <w:rFonts w:cs="Times New Roman" w:ascii="Times New Roman" w:hAnsi="Times New Roman"/>
+          <w:color w:val="FF0000"/>
+          <w:sz w:val="24"/>
+          <w:szCs w:val="24"/>
+        </w:rPr>
+        <w:t xml:space="preserve">the object passed through to </w:t>
+      </w:r>
+      <w:r>
+        <w:rPr>
+          <w:rFonts w:eastAsia="Calibri" w:cs="Times New Roman" w:ascii="Times New Roman" w:hAnsi="Times New Roman"/>
+          <w:color w:val="FF0000"/>
+          <w:kern w:val="0"/>
+          <w:sz w:val="24"/>
+          <w:szCs w:val="24"/>
+          <w:lang w:val="en-US" w:eastAsia="en-US" w:bidi="ar-SA"/>
+        </w:rPr>
+        <w:t>select-object</w:t>
       </w:r>
     </w:p>
     <w:p>
@@ -614,6 +617,7 @@
           <w:sz w:val="24"/>
           <w:szCs w:val="24"/>
         </w:rPr>
+        <w:t xml:space="preserve">         </w:t>
       </w:r>
     </w:p>
     <w:p>
@@ -652,16 +656,7 @@
           <w:sz w:val="24"/>
           <w:szCs w:val="24"/>
         </w:rPr>
-        <w:t xml:space="preserve">4a:    </w:t>
-      </w:r>
-      <w:r>
-        <w:rPr>
-          <w:rFonts w:cs="Times New Roman" w:ascii="Times New Roman" w:hAnsi="Times New Roman"/>
-          <w:color w:val="FF0000"/>
-          <w:sz w:val="24"/>
-          <w:szCs w:val="24"/>
-        </w:rPr>
-        <w:t>sorts objects in ascending or descending order, based on object property values</w:t>
+        <w:t>4a:    sorts objects based on object property values</w:t>
       </w:r>
     </w:p>
     <w:p>
@@ -702,23 +697,31 @@
         </w:rPr>
         <w:t xml:space="preserve">4b:   </w:t>
       </w:r>
-    </w:p>
-    <w:p>
-      <w:pPr>
-        <w:pStyle w:val="PlainText"/>
-        <w:rPr>
-          <w:rFonts w:ascii="Times New Roman" w:hAnsi="Times New Roman" w:cs="Times New Roman"/>
-          <w:sz w:val="24"/>
-          <w:szCs w:val="24"/>
-        </w:rPr>
-      </w:pPr>
-      <w:r>
-        <w:rPr>
-          <w:rFonts w:cs="Times New Roman" w:ascii="Times New Roman" w:hAnsi="Times New Roman"/>
-          <w:sz w:val="24"/>
-          <w:szCs w:val="24"/>
-        </w:rPr>
-        <w:tab/>
+      <w:r>
+        <w:rPr>
+          <w:rFonts w:cs="Times New Roman" w:ascii="Times New Roman" w:hAnsi="Times New Roman"/>
+          <w:color w:val="FF0000"/>
+          <w:sz w:val="24"/>
+          <w:szCs w:val="24"/>
+        </w:rPr>
+        <w:t>ascending</w:t>
+      </w:r>
+    </w:p>
+    <w:p>
+      <w:pPr>
+        <w:pStyle w:val="PlainText"/>
+        <w:rPr>
+          <w:rFonts w:ascii="Times New Roman" w:hAnsi="Times New Roman" w:cs="Times New Roman"/>
+          <w:sz w:val="24"/>
+          <w:szCs w:val="24"/>
+        </w:rPr>
+      </w:pPr>
+      <w:r>
+        <w:rPr>
+          <w:rFonts w:cs="Times New Roman" w:ascii="Times New Roman" w:hAnsi="Times New Roman"/>
+          <w:sz w:val="24"/>
+          <w:szCs w:val="24"/>
+        </w:rPr>
         <w:t>c. What is the command to display the PowerShell verbs in alphabetical order?</w:t>
       </w:r>
     </w:p>
@@ -727,7 +730,6 @@
         <w:pStyle w:val="PlainText"/>
         <w:rPr>
           <w:rFonts w:ascii="Times New Roman" w:hAnsi="Times New Roman" w:cs="Times New Roman"/>
-          <w:color w:val="FF0000"/>
           <w:sz w:val="24"/>
           <w:szCs w:val="24"/>
         </w:rPr>
@@ -740,6 +742,15 @@
           <w:szCs w:val="24"/>
         </w:rPr>
         <w:t xml:space="preserve">4c: </w:t>
+      </w:r>
+      <w:r>
+        <w:rPr>
+          <w:rFonts w:cs="Times New Roman" w:ascii="Times New Roman" w:hAnsi="Times New Roman"/>
+          <w:color w:val="FF0000"/>
+          <w:sz w:val="24"/>
+          <w:szCs w:val="24"/>
+        </w:rPr>
+        <w:t>get-verb | sort-object verb</w:t>
       </w:r>
     </w:p>
     <w:p>
@@ -846,7 +857,16 @@
           <w:sz w:val="24"/>
           <w:szCs w:val="24"/>
         </w:rPr>
-        <w:t xml:space="preserve">5a: </w:t>
+        <w:t xml:space="preserve">5a:    </w:t>
+      </w:r>
+      <w:r>
+        <w:rPr>
+          <w:rFonts w:cs="Times New Roman" w:ascii="Times New Roman" w:hAnsi="Times New Roman"/>
+          <w:color w:val="FF0000"/>
+          <w:sz w:val="24"/>
+          <w:szCs w:val="24"/>
+        </w:rPr>
+        <w:t>the commands a user typed along with all output that appears on the console.</w:t>
       </w:r>
     </w:p>
     <w:p>
@@ -885,7 +905,25 @@
           <w:sz w:val="24"/>
           <w:szCs w:val="24"/>
         </w:rPr>
-        <w:t xml:space="preserve">5b: </w:t>
+        <w:t xml:space="preserve">5b:    </w:t>
+      </w:r>
+      <w:r>
+        <w:rPr>
+          <w:rFonts w:cs="Times New Roman" w:ascii="Times New Roman" w:hAnsi="Times New Roman"/>
+          <w:color w:val="FF0000"/>
+          <w:sz w:val="24"/>
+          <w:szCs w:val="24"/>
+        </w:rPr>
+        <w:t xml:space="preserve">normally in the “Documents” folder in Windows, </w:t>
+      </w:r>
+      <w:r>
+        <w:rPr>
+          <w:rFonts w:cs="Times New Roman" w:ascii="Times New Roman" w:hAnsi="Times New Roman"/>
+          <w:color w:val="FF0000"/>
+          <w:sz w:val="24"/>
+          <w:szCs w:val="24"/>
+        </w:rPr>
+        <w:t>randomly named</w:t>
       </w:r>
     </w:p>
     <w:p>
@@ -924,7 +962,16 @@
           <w:sz w:val="24"/>
           <w:szCs w:val="24"/>
         </w:rPr>
-        <w:t xml:space="preserve">5c: </w:t>
+        <w:t xml:space="preserve">5c:    </w:t>
+      </w:r>
+      <w:r>
+        <w:rPr>
+          <w:rFonts w:cs="Times New Roman" w:ascii="Times New Roman" w:hAnsi="Times New Roman"/>
+          <w:color w:val="FF0000"/>
+          <w:sz w:val="24"/>
+          <w:szCs w:val="24"/>
+        </w:rPr>
+        <w:t>you can go back and review any commands that have been entered without having to keep up with notes.</w:t>
       </w:r>
     </w:p>
     <w:p>
@@ -963,7 +1010,16 @@
           <w:sz w:val="24"/>
           <w:szCs w:val="24"/>
         </w:rPr>
-        <w:t xml:space="preserve">5d: </w:t>
+        <w:t xml:space="preserve">5d:    </w:t>
+      </w:r>
+      <w:r>
+        <w:rPr>
+          <w:rFonts w:cs="Times New Roman" w:ascii="Times New Roman" w:hAnsi="Times New Roman"/>
+          <w:color w:val="FF0000"/>
+          <w:sz w:val="24"/>
+          <w:szCs w:val="24"/>
+        </w:rPr>
+        <w:t>stop-transcript</w:t>
       </w:r>
     </w:p>
     <w:p>
@@ -1072,7 +1128,38 @@
           <w:sz w:val="24"/>
           <w:szCs w:val="24"/>
         </w:rPr>
-        <w:t xml:space="preserve">6a: </w:t>
+        <w:t xml:space="preserve">6a:       </w:t>
+      </w:r>
+      <w:r>
+        <w:rPr>
+          <w:rFonts w:cs="Times New Roman" w:ascii="Times New Roman" w:hAnsi="Times New Roman"/>
+          <w:color w:val="FF0000"/>
+          <w:sz w:val="24"/>
+          <w:szCs w:val="24"/>
+        </w:rPr>
+        <w:t>C (C:\), D (D:\), E  (E:\), V (</w:t>
+      </w:r>
+      <w:hyperlink r:id="rId2">
+        <w:r>
+          <w:rPr>
+            <w:rStyle w:val="InternetLink"/>
+            <w:rFonts w:cs="Times New Roman" w:ascii="Times New Roman" w:hAnsi="Times New Roman"/>
+            <w:color w:val="FF0000"/>
+            <w:sz w:val="24"/>
+            <w:szCs w:val="24"/>
+            <w:u w:val="none"/>
+          </w:rPr>
+          <w:t>V:\</w:t>
+        </w:r>
+      </w:hyperlink>
+      <w:r>
+        <w:rPr>
+          <w:rFonts w:cs="Times New Roman" w:ascii="Times New Roman" w:hAnsi="Times New Roman"/>
+          <w:color w:val="FF0000"/>
+          <w:sz w:val="24"/>
+          <w:szCs w:val="24"/>
+        </w:rPr>
+        <w:t>) – on my system</w:t>
       </w:r>
     </w:p>
     <w:p>
@@ -1111,7 +1198,16 @@
           <w:sz w:val="24"/>
           <w:szCs w:val="24"/>
         </w:rPr>
-        <w:t xml:space="preserve">6b: </w:t>
+        <w:t xml:space="preserve">6b:       </w:t>
+      </w:r>
+      <w:r>
+        <w:rPr>
+          <w:rFonts w:cs="Times New Roman" w:ascii="Times New Roman" w:hAnsi="Times New Roman"/>
+          <w:color w:val="FF0000"/>
+          <w:sz w:val="24"/>
+          <w:szCs w:val="24"/>
+        </w:rPr>
+        <w:t>HKCU (HKEY_CURRENT_USER), and HKLM (HKEY_LOCAL_MACHINE</w:t>
       </w:r>
     </w:p>
     <w:p>
@@ -1150,7 +1246,16 @@
           <w:sz w:val="24"/>
           <w:szCs w:val="24"/>
         </w:rPr>
-        <w:t xml:space="preserve">6c: </w:t>
+        <w:t xml:space="preserve">6c:       </w:t>
+      </w:r>
+      <w:r>
+        <w:rPr>
+          <w:rFonts w:cs="Times New Roman" w:ascii="Times New Roman" w:hAnsi="Times New Roman"/>
+          <w:color w:val="FF0000"/>
+          <w:sz w:val="24"/>
+          <w:szCs w:val="24"/>
+        </w:rPr>
+        <w:t>Alias, Cert, Env, Function, Variable, WSMan</w:t>
       </w:r>
     </w:p>
     <w:p>
@@ -1189,7 +1294,16 @@
           <w:sz w:val="24"/>
           <w:szCs w:val="24"/>
         </w:rPr>
-        <w:t xml:space="preserve">6d: </w:t>
+        <w:t xml:space="preserve">6d:        </w:t>
+      </w:r>
+      <w:r>
+        <w:rPr>
+          <w:rFonts w:cs="Times New Roman" w:ascii="Times New Roman" w:hAnsi="Times New Roman"/>
+          <w:color w:val="FF0000"/>
+          <w:sz w:val="24"/>
+          <w:szCs w:val="24"/>
+        </w:rPr>
+        <w:t>C:\Users\JSWalley – on C drive in the Users Folder, in the folder JSWalley</w:t>
       </w:r>
     </w:p>
     <w:sectPr>
@@ -1841,6 +1955,7 @@
     <w:qFormat/>
     <w:pPr>
       <w:widowControl/>
+      <w:suppressAutoHyphens w:val="true"/>
       <w:bidi w:val="0"/>
       <w:spacing w:lineRule="auto" w:line="259" w:before="0" w:after="160"/>
       <w:jc w:val="left"/>
@@ -1873,6 +1988,14 @@
       <w:rFonts w:ascii="Consolas" w:hAnsi="Consolas"/>
       <w:sz w:val="21"/>
       <w:szCs w:val="21"/>
+    </w:rPr>
+  </w:style>
+  <w:style w:type="character" w:styleId="InternetLink">
+    <w:name w:val="Hyperlink"/>
+    <w:rPr>
+      <w:color w:val="000080"/>
+      <w:u w:val="single"/>
+      <w:lang w:val="zxx" w:eastAsia="zxx" w:bidi="zxx"/>
     </w:rPr>
   </w:style>
   <w:style w:type="paragraph" w:styleId="Heading">

</xml_diff>